<commit_message>
add irregular YFT areas to NOA and OBJ sets
</commit_message>
<xml_diff>
--- a/manual/YFT_DEL_irregular_before_2000.docx
+++ b/manual/YFT_DEL_irregular_before_2000.docx
@@ -358,7 +358,7 @@
         <w:pStyle w:val="Compact"/>
       </w:pPr>
       <w:r>
-        <w:t xml:space="preserve">Step 2: compile the DEL catch and composition data for YFT</w:t>
+        <w:t xml:space="preserve">Step 2: compile the OBJ catch and composition data for YFT</w:t>
       </w:r>
     </w:p>
     <w:p>
@@ -387,7 +387,7 @@
         <w:rPr>
           <w:rStyle w:val="StringTok"/>
         </w:rPr>
-        <w:t xml:space="preserve">"DEL"</w:t>
+        <w:t xml:space="preserve">"OBJ"</w:t>
       </w:r>
       <w:r>
         <w:br/>
@@ -535,7 +535,7 @@
         <w:pStyle w:val="FirstParagraph"/>
       </w:pPr>
       <w:r>
-        <w:t xml:space="preserve">Check the strata definition for DEL to make sure that it is correct</w:t>
+        <w:t xml:space="preserve">Check the strata definition for OBJ to make sure that it is correct</w:t>
       </w:r>
     </w:p>
     <w:p>
@@ -661,7 +661,7 @@
         <w:t xml:space="preserve"> </w:t>
       </w:r>
       <w:r>
-        <w:t xml:space="preserve">to get catch and composition data for YFT in the DEL fishery</w:t>
+        <w:t xml:space="preserve">to get catch and composition data for YFT in the OBJ fishery</w:t>
       </w:r>
     </w:p>
     <w:p>
@@ -1392,7 +1392,7 @@
         <w:pStyle w:val="FirstParagraph"/>
       </w:pPr>
       <w:r>
-        <w:t xml:space="preserve">Get final DEL catch and comp output for the stock assessment</w:t>
+        <w:t xml:space="preserve">Get final OBJ catch and comp output for the stock assessment</w:t>
       </w:r>
     </w:p>
     <w:p>
@@ -1403,7 +1403,7 @@
         <w:rPr>
           <w:rStyle w:val="NormalTok"/>
         </w:rPr>
-        <w:t xml:space="preserve">YFT.DEL.Catch</w:t>
+        <w:t xml:space="preserve">YFT.OBJ.Catch</w:t>
       </w:r>
       <w:r>
         <w:rPr>
@@ -1508,7 +1508,7 @@
         <w:rPr>
           <w:rStyle w:val="NormalTok"/>
         </w:rPr>
-        <w:t xml:space="preserve">YFT.DEL.Comp</w:t>
+        <w:t xml:space="preserve">YFT.OBJ.Comp</w:t>
       </w:r>
       <w:r>
         <w:rPr>
@@ -1568,13 +1568,2751 @@
         <w:pStyle w:val="Compact"/>
       </w:pPr>
       <w:r>
-        <w:t xml:space="preserve">Step 6: save all results for YFT as csv files</w:t>
+        <w:t xml:space="preserve">Step 3: compile the NOA catch and composition data for YFT</w:t>
       </w:r>
     </w:p>
     <w:p>
       <w:pPr>
         <w:pStyle w:val="SourceCode"/>
       </w:pPr>
+      <w:r>
+        <w:rPr>
+          <w:rStyle w:val="NormalTok"/>
+        </w:rPr>
+        <w:t xml:space="preserve">PS </w:t>
+      </w:r>
+      <w:r>
+        <w:rPr>
+          <w:rStyle w:val="OtherTok"/>
+        </w:rPr>
+        <w:t xml:space="preserve">&lt;-</w:t>
+      </w:r>
+      <w:r>
+        <w:rPr>
+          <w:rStyle w:val="NormalTok"/>
+        </w:rPr>
+        <w:t xml:space="preserve"> </w:t>
+      </w:r>
+      <w:r>
+        <w:rPr>
+          <w:rStyle w:val="StringTok"/>
+        </w:rPr>
+        <w:t xml:space="preserve">"NOA"</w:t>
+      </w:r>
+      <w:r>
+        <w:br/>
+      </w:r>
+      <w:r>
+        <w:rPr>
+          <w:rStyle w:val="NormalTok"/>
+        </w:rPr>
+        <w:t xml:space="preserve">cae.stratflg </w:t>
+      </w:r>
+      <w:r>
+        <w:rPr>
+          <w:rStyle w:val="OtherTok"/>
+        </w:rPr>
+        <w:t xml:space="preserve">&lt;-</w:t>
+      </w:r>
+      <w:r>
+        <w:rPr>
+          <w:rStyle w:val="NormalTok"/>
+        </w:rPr>
+        <w:t xml:space="preserve"> </w:t>
+      </w:r>
+      <w:r>
+        <w:rPr>
+          <w:rStyle w:val="FunctionTok"/>
+        </w:rPr>
+        <w:t xml:space="preserve">create.strat.flg.f</w:t>
+      </w:r>
+      <w:r>
+        <w:rPr>
+          <w:rStyle w:val="NormalTok"/>
+        </w:rPr>
+        <w:t xml:space="preserve">(cae</w:t>
+      </w:r>
+      <w:r>
+        <w:rPr>
+          <w:rStyle w:val="SpecialCharTok"/>
+        </w:rPr>
+        <w:t xml:space="preserve">$</w:t>
+      </w:r>
+      <w:r>
+        <w:rPr>
+          <w:rStyle w:val="NormalTok"/>
+        </w:rPr>
+        <w:t xml:space="preserve">latc5,cae</w:t>
+      </w:r>
+      <w:r>
+        <w:rPr>
+          <w:rStyle w:val="SpecialCharTok"/>
+        </w:rPr>
+        <w:t xml:space="preserve">$</w:t>
+      </w:r>
+      <w:r>
+        <w:rPr>
+          <w:rStyle w:val="NormalTok"/>
+        </w:rPr>
+        <w:t xml:space="preserve">lonc5,</w:t>
+      </w:r>
+      <w:r>
+        <w:rPr>
+          <w:rStyle w:val="AttributeTok"/>
+        </w:rPr>
+        <w:t xml:space="preserve">is.lwrght=</w:t>
+      </w:r>
+      <w:r>
+        <w:rPr>
+          <w:rStyle w:val="NormalTok"/>
+        </w:rPr>
+        <w:t xml:space="preserve">F,cae</w:t>
+      </w:r>
+      <w:r>
+        <w:rPr>
+          <w:rStyle w:val="SpecialCharTok"/>
+        </w:rPr>
+        <w:t xml:space="preserve">$</w:t>
+      </w:r>
+      <w:r>
+        <w:rPr>
+          <w:rStyle w:val="NormalTok"/>
+        </w:rPr>
+        <w:t xml:space="preserve">month,cae</w:t>
+      </w:r>
+      <w:r>
+        <w:rPr>
+          <w:rStyle w:val="SpecialCharTok"/>
+        </w:rPr>
+        <w:t xml:space="preserve">$</w:t>
+      </w:r>
+      <w:r>
+        <w:rPr>
+          <w:rStyle w:val="NormalTok"/>
+        </w:rPr>
+        <w:t xml:space="preserve">setype,cae</w:t>
+      </w:r>
+      <w:r>
+        <w:rPr>
+          <w:rStyle w:val="SpecialCharTok"/>
+        </w:rPr>
+        <w:t xml:space="preserve">$</w:t>
+      </w:r>
+      <w:r>
+        <w:rPr>
+          <w:rStyle w:val="NormalTok"/>
+        </w:rPr>
+        <w:t xml:space="preserve">class,</w:t>
+      </w:r>
+      <w:r>
+        <w:rPr>
+          <w:rStyle w:val="AttributeTok"/>
+        </w:rPr>
+        <w:t xml:space="preserve">PS=</w:t>
+      </w:r>
+      <w:r>
+        <w:rPr>
+          <w:rStyle w:val="NormalTok"/>
+        </w:rPr>
+        <w:t xml:space="preserve">PS,</w:t>
+      </w:r>
+      <w:r>
+        <w:rPr>
+          <w:rStyle w:val="AttributeTok"/>
+        </w:rPr>
+        <w:t xml:space="preserve">Species=</w:t>
+      </w:r>
+      <w:r>
+        <w:rPr>
+          <w:rStyle w:val="NormalTok"/>
+        </w:rPr>
+        <w:t xml:space="preserve">Species)</w:t>
+      </w:r>
+    </w:p>
+    <w:p>
+      <w:pPr>
+        <w:pStyle w:val="SourceCode"/>
+      </w:pPr>
+      <w:r>
+        <w:rPr>
+          <w:rStyle w:val="VerbatimChar"/>
+        </w:rPr>
+        <w:t xml:space="preserve">## Joining with `by = join_by(lat, lon)`</w:t>
+      </w:r>
+    </w:p>
+    <w:p>
+      <w:pPr>
+        <w:pStyle w:val="FirstParagraph"/>
+      </w:pPr>
+      <w:r>
+        <w:t xml:space="preserve">Check the strata definition for NOA make sure that it is correct</w:t>
+      </w:r>
+    </w:p>
+    <w:p>
+      <w:pPr>
+        <w:pStyle w:val="SourceCode"/>
+      </w:pPr>
+      <w:r>
+        <w:rPr>
+          <w:rStyle w:val="FunctionTok"/>
+        </w:rPr>
+        <w:t xml:space="preserve">check.strat.flg.f</w:t>
+      </w:r>
+      <w:r>
+        <w:rPr>
+          <w:rStyle w:val="NormalTok"/>
+        </w:rPr>
+        <w:t xml:space="preserve">(cae</w:t>
+      </w:r>
+      <w:r>
+        <w:rPr>
+          <w:rStyle w:val="SpecialCharTok"/>
+        </w:rPr>
+        <w:t xml:space="preserve">$</w:t>
+      </w:r>
+      <w:r>
+        <w:rPr>
+          <w:rStyle w:val="NormalTok"/>
+        </w:rPr>
+        <w:t xml:space="preserve">latc5,cae</w:t>
+      </w:r>
+      <w:r>
+        <w:rPr>
+          <w:rStyle w:val="SpecialCharTok"/>
+        </w:rPr>
+        <w:t xml:space="preserve">$</w:t>
+      </w:r>
+      <w:r>
+        <w:rPr>
+          <w:rStyle w:val="NormalTok"/>
+        </w:rPr>
+        <w:t xml:space="preserve">lonc5,cae.stratflg)</w:t>
+      </w:r>
+    </w:p>
+    <w:p>
+      <w:pPr>
+        <w:pStyle w:val="FirstParagraph"/>
+      </w:pPr>
+      <w:r>
+        <w:drawing>
+          <wp:inline>
+            <wp:extent cx="5334000" cy="4000500"/>
+            <wp:effectExtent b="0" l="0" r="0" t="0"/>
+            <wp:docPr descr="" title="" id="24" name="Picture"/>
+            <a:graphic>
+              <a:graphicData uri="http://schemas.openxmlformats.org/drawingml/2006/picture">
+                <pic:pic>
+                  <pic:nvPicPr>
+                    <pic:cNvPr descr="YFT_DEL_irregular_before_2000_files/figure-docx/unnamed-chunk-4-1.png" id="25" name="Picture"/>
+                    <pic:cNvPicPr>
+                      <a:picLocks noChangeArrowheads="1" noChangeAspect="1"/>
+                    </pic:cNvPicPr>
+                  </pic:nvPicPr>
+                  <pic:blipFill>
+                    <a:blip r:embed="rId23"/>
+                    <a:stretch>
+                      <a:fillRect/>
+                    </a:stretch>
+                  </pic:blipFill>
+                  <pic:spPr bwMode="auto">
+                    <a:xfrm>
+                      <a:off x="0" y="0"/>
+                      <a:ext cx="5334000" cy="4000500"/>
+                    </a:xfrm>
+                    <a:prstGeom prst="rect">
+                      <a:avLst/>
+                    </a:prstGeom>
+                    <a:noFill/>
+                    <a:ln w="9525">
+                      <a:noFill/>
+                      <a:headEnd/>
+                      <a:tailEnd/>
+                    </a:ln>
+                  </pic:spPr>
+                </pic:pic>
+              </a:graphicData>
+            </a:graphic>
+          </wp:inline>
+        </w:drawing>
+      </w:r>
+    </w:p>
+    <w:p>
+      <w:pPr>
+        <w:pStyle w:val="BodyText"/>
+      </w:pPr>
+      <w:r>
+        <w:t xml:space="preserve">Loop through every year between</w:t>
+      </w:r>
+      <w:r>
+        <w:t xml:space="preserve"> </w:t>
+      </w:r>
+      <w:r>
+        <w:rPr>
+          <w:rStyle w:val="VerbatimChar"/>
+        </w:rPr>
+        <w:t xml:space="preserve">yr.start</w:t>
+      </w:r>
+      <w:r>
+        <w:t xml:space="preserve"> </w:t>
+      </w:r>
+      <w:r>
+        <w:t xml:space="preserve">and</w:t>
+      </w:r>
+      <w:r>
+        <w:t xml:space="preserve"> </w:t>
+      </w:r>
+      <w:r>
+        <w:rPr>
+          <w:rStyle w:val="VerbatimChar"/>
+        </w:rPr>
+        <w:t xml:space="preserve">yr.end</w:t>
+      </w:r>
+      <w:r>
+        <w:t xml:space="preserve"> </w:t>
+      </w:r>
+      <w:r>
+        <w:t xml:space="preserve">to get catch and composition data for YFT in the NOA fishery</w:t>
+      </w:r>
+    </w:p>
+    <w:p>
+      <w:pPr>
+        <w:pStyle w:val="SourceCode"/>
+      </w:pPr>
+      <w:r>
+        <w:rPr>
+          <w:rStyle w:val="ControlFlowTok"/>
+        </w:rPr>
+        <w:t xml:space="preserve">for</w:t>
+      </w:r>
+      <w:r>
+        <w:rPr>
+          <w:rStyle w:val="NormalTok"/>
+        </w:rPr>
+        <w:t xml:space="preserve">(year </w:t>
+      </w:r>
+      <w:r>
+        <w:rPr>
+          <w:rStyle w:val="ControlFlowTok"/>
+        </w:rPr>
+        <w:t xml:space="preserve">in</w:t>
+      </w:r>
+      <w:r>
+        <w:rPr>
+          <w:rStyle w:val="NormalTok"/>
+        </w:rPr>
+        <w:t xml:space="preserve"> yr.start</w:t>
+      </w:r>
+      <w:r>
+        <w:rPr>
+          <w:rStyle w:val="SpecialCharTok"/>
+        </w:rPr>
+        <w:t xml:space="preserve">:</w:t>
+      </w:r>
+      <w:r>
+        <w:rPr>
+          <w:rStyle w:val="NormalTok"/>
+        </w:rPr>
+        <w:t xml:space="preserve">yr.end) {</w:t>
+      </w:r>
+      <w:r>
+        <w:br/>
+      </w:r>
+      <w:r>
+        <w:rPr>
+          <w:rStyle w:val="NormalTok"/>
+        </w:rPr>
+        <w:t xml:space="preserve">  </w:t>
+      </w:r>
+      <w:r>
+        <w:rPr>
+          <w:rStyle w:val="CommentTok"/>
+        </w:rPr>
+        <w:t xml:space="preserve"># print(paste0("Year: ",year))</w:t>
+      </w:r>
+      <w:r>
+        <w:br/>
+      </w:r>
+      <w:r>
+        <w:rPr>
+          <w:rStyle w:val="NormalTok"/>
+        </w:rPr>
+        <w:t xml:space="preserve">  </w:t>
+      </w:r>
+      <w:r>
+        <w:br/>
+      </w:r>
+      <w:r>
+        <w:rPr>
+          <w:rStyle w:val="NormalTok"/>
+        </w:rPr>
+        <w:t xml:space="preserve">  </w:t>
+      </w:r>
+      <w:r>
+        <w:rPr>
+          <w:rStyle w:val="CommentTok"/>
+        </w:rPr>
+        <w:t xml:space="preserve"># print("Step 1: get well estimates")</w:t>
+      </w:r>
+      <w:r>
+        <w:br/>
+      </w:r>
+      <w:r>
+        <w:rPr>
+          <w:rStyle w:val="NormalTok"/>
+        </w:rPr>
+        <w:t xml:space="preserve">  well.estimates </w:t>
+      </w:r>
+      <w:r>
+        <w:rPr>
+          <w:rStyle w:val="OtherTok"/>
+        </w:rPr>
+        <w:t xml:space="preserve">&lt;-</w:t>
+      </w:r>
+      <w:r>
+        <w:rPr>
+          <w:rStyle w:val="NormalTok"/>
+        </w:rPr>
+        <w:t xml:space="preserve"> </w:t>
+      </w:r>
+      <w:r>
+        <w:rPr>
+          <w:rStyle w:val="FunctionTok"/>
+        </w:rPr>
+        <w:t xml:space="preserve">well.estimates.7599.f</w:t>
+      </w:r>
+      <w:r>
+        <w:rPr>
+          <w:rStyle w:val="NormalTok"/>
+        </w:rPr>
+        <w:t xml:space="preserve">(year)</w:t>
+      </w:r>
+      <w:r>
+        <w:br/>
+      </w:r>
+      <w:r>
+        <w:rPr>
+          <w:rStyle w:val="NormalTok"/>
+        </w:rPr>
+        <w:t xml:space="preserve">  </w:t>
+      </w:r>
+      <w:r>
+        <w:br/>
+      </w:r>
+      <w:r>
+        <w:rPr>
+          <w:rStyle w:val="NormalTok"/>
+        </w:rPr>
+        <w:t xml:space="preserve">  </w:t>
+      </w:r>
+      <w:r>
+        <w:rPr>
+          <w:rStyle w:val="CommentTok"/>
+        </w:rPr>
+        <w:t xml:space="preserve"># print("Step 2: get catch estimates")</w:t>
+      </w:r>
+      <w:r>
+        <w:br/>
+      </w:r>
+      <w:r>
+        <w:rPr>
+          <w:rStyle w:val="NormalTok"/>
+        </w:rPr>
+        <w:t xml:space="preserve">  catch.estimates </w:t>
+      </w:r>
+      <w:r>
+        <w:rPr>
+          <w:rStyle w:val="OtherTok"/>
+        </w:rPr>
+        <w:t xml:space="preserve">&lt;-</w:t>
+      </w:r>
+      <w:r>
+        <w:rPr>
+          <w:rStyle w:val="NormalTok"/>
+        </w:rPr>
+        <w:t xml:space="preserve"> </w:t>
+      </w:r>
+      <w:r>
+        <w:rPr>
+          <w:rStyle w:val="FunctionTok"/>
+        </w:rPr>
+        <w:t xml:space="preserve">get.catch.estimates.7599.f</w:t>
+      </w:r>
+      <w:r>
+        <w:rPr>
+          <w:rStyle w:val="NormalTok"/>
+        </w:rPr>
+        <w:t xml:space="preserve">(cae,cae.stratflg,corrected.unlds,lfgrpd,lfmm,year,</w:t>
+      </w:r>
+      <w:r>
+        <w:rPr>
+          <w:rStyle w:val="DecValTok"/>
+        </w:rPr>
+        <w:t xml:space="preserve">2</w:t>
+      </w:r>
+      <w:r>
+        <w:rPr>
+          <w:rStyle w:val="NormalTok"/>
+        </w:rPr>
+        <w:t xml:space="preserve">,well.estimates,PS,Species)</w:t>
+      </w:r>
+      <w:r>
+        <w:br/>
+      </w:r>
+      <w:r>
+        <w:br/>
+      </w:r>
+      <w:r>
+        <w:rPr>
+          <w:rStyle w:val="NormalTok"/>
+        </w:rPr>
+        <w:t xml:space="preserve">  </w:t>
+      </w:r>
+      <w:r>
+        <w:rPr>
+          <w:rStyle w:val="CommentTok"/>
+        </w:rPr>
+        <w:t xml:space="preserve"># print("Step 3: get fishery estimates")</w:t>
+      </w:r>
+      <w:r>
+        <w:br/>
+      </w:r>
+      <w:r>
+        <w:rPr>
+          <w:rStyle w:val="NormalTok"/>
+        </w:rPr>
+        <w:t xml:space="preserve">  </w:t>
+      </w:r>
+      <w:r>
+        <w:rPr>
+          <w:rStyle w:val="CommentTok"/>
+        </w:rPr>
+        <w:t xml:space="preserve"># str(catch.estimates$stratum.estimates.withsamps)</w:t>
+      </w:r>
+      <w:r>
+        <w:br/>
+      </w:r>
+      <w:r>
+        <w:rPr>
+          <w:rStyle w:val="NormalTok"/>
+        </w:rPr>
+        <w:t xml:space="preserve">  fishery.estimates </w:t>
+      </w:r>
+      <w:r>
+        <w:rPr>
+          <w:rStyle w:val="OtherTok"/>
+        </w:rPr>
+        <w:t xml:space="preserve">&lt;-</w:t>
+      </w:r>
+      <w:r>
+        <w:rPr>
+          <w:rStyle w:val="NormalTok"/>
+        </w:rPr>
+        <w:t xml:space="preserve"> </w:t>
+      </w:r>
+      <w:r>
+        <w:rPr>
+          <w:rStyle w:val="FunctionTok"/>
+        </w:rPr>
+        <w:t xml:space="preserve">call.fishery.estimates.f</w:t>
+      </w:r>
+      <w:r>
+        <w:rPr>
+          <w:rStyle w:val="NormalTok"/>
+        </w:rPr>
+        <w:t xml:space="preserve">(catch.estimates</w:t>
+      </w:r>
+      <w:r>
+        <w:rPr>
+          <w:rStyle w:val="SpecialCharTok"/>
+        </w:rPr>
+        <w:t xml:space="preserve">$</w:t>
+      </w:r>
+      <w:r>
+        <w:rPr>
+          <w:rStyle w:val="NormalTok"/>
+        </w:rPr>
+        <w:t xml:space="preserve">stratum.estimates.withsamps,catch.estimates</w:t>
+      </w:r>
+      <w:r>
+        <w:rPr>
+          <w:rStyle w:val="SpecialCharTok"/>
+        </w:rPr>
+        <w:t xml:space="preserve">$</w:t>
+      </w:r>
+      <w:r>
+        <w:rPr>
+          <w:rStyle w:val="NormalTok"/>
+        </w:rPr>
+        <w:t xml:space="preserve">totunlds.bystrat,year,PS,Species)</w:t>
+      </w:r>
+      <w:r>
+        <w:br/>
+      </w:r>
+      <w:r>
+        <w:rPr>
+          <w:rStyle w:val="NormalTok"/>
+        </w:rPr>
+        <w:t xml:space="preserve">  </w:t>
+      </w:r>
+      <w:r>
+        <w:br/>
+      </w:r>
+      <w:r>
+        <w:rPr>
+          <w:rStyle w:val="NormalTok"/>
+        </w:rPr>
+        <w:t xml:space="preserve">  fishery.estimates.yft </w:t>
+      </w:r>
+      <w:r>
+        <w:rPr>
+          <w:rStyle w:val="OtherTok"/>
+        </w:rPr>
+        <w:t xml:space="preserve">&lt;-</w:t>
+      </w:r>
+      <w:r>
+        <w:rPr>
+          <w:rStyle w:val="NormalTok"/>
+        </w:rPr>
+        <w:t xml:space="preserve"> fishery.estimates</w:t>
+      </w:r>
+      <w:r>
+        <w:rPr>
+          <w:rStyle w:val="SpecialCharTok"/>
+        </w:rPr>
+        <w:t xml:space="preserve">$</w:t>
+      </w:r>
+      <w:r>
+        <w:rPr>
+          <w:rStyle w:val="NormalTok"/>
+        </w:rPr>
+        <w:t xml:space="preserve">yft</w:t>
+      </w:r>
+      <w:r>
+        <w:br/>
+      </w:r>
+      <w:r>
+        <w:rPr>
+          <w:rStyle w:val="NormalTok"/>
+        </w:rPr>
+        <w:t xml:space="preserve">  </w:t>
+      </w:r>
+      <w:r>
+        <w:br/>
+      </w:r>
+      <w:r>
+        <w:rPr>
+          <w:rStyle w:val="NormalTok"/>
+        </w:rPr>
+        <w:t xml:space="preserve">  </w:t>
+      </w:r>
+      <w:r>
+        <w:rPr>
+          <w:rStyle w:val="FunctionTok"/>
+        </w:rPr>
+        <w:t xml:space="preserve">assign</w:t>
+      </w:r>
+      <w:r>
+        <w:rPr>
+          <w:rStyle w:val="NormalTok"/>
+        </w:rPr>
+        <w:t xml:space="preserve">(</w:t>
+      </w:r>
+      <w:r>
+        <w:rPr>
+          <w:rStyle w:val="FunctionTok"/>
+        </w:rPr>
+        <w:t xml:space="preserve">paste0</w:t>
+      </w:r>
+      <w:r>
+        <w:rPr>
+          <w:rStyle w:val="NormalTok"/>
+        </w:rPr>
+        <w:t xml:space="preserve">(</w:t>
+      </w:r>
+      <w:r>
+        <w:rPr>
+          <w:rStyle w:val="StringTok"/>
+        </w:rPr>
+        <w:t xml:space="preserve">"fishery.estimates.yft."</w:t>
+      </w:r>
+      <w:r>
+        <w:rPr>
+          <w:rStyle w:val="NormalTok"/>
+        </w:rPr>
+        <w:t xml:space="preserve">, year), fishery.estimates.yft, </w:t>
+      </w:r>
+      <w:r>
+        <w:rPr>
+          <w:rStyle w:val="AttributeTok"/>
+        </w:rPr>
+        <w:t xml:space="preserve">pos=</w:t>
+      </w:r>
+      <w:r>
+        <w:rPr>
+          <w:rStyle w:val="DecValTok"/>
+        </w:rPr>
+        <w:t xml:space="preserve">1</w:t>
+      </w:r>
+      <w:r>
+        <w:rPr>
+          <w:rStyle w:val="NormalTok"/>
+        </w:rPr>
+        <w:t xml:space="preserve">)</w:t>
+      </w:r>
+      <w:r>
+        <w:br/>
+      </w:r>
+      <w:r>
+        <w:rPr>
+          <w:rStyle w:val="NormalTok"/>
+        </w:rPr>
+        <w:t xml:space="preserve">}</w:t>
+      </w:r>
+    </w:p>
+    <w:p>
+      <w:pPr>
+        <w:pStyle w:val="SourceCode"/>
+      </w:pPr>
+      <w:r>
+        <w:rPr>
+          <w:rStyle w:val="VerbatimChar"/>
+        </w:rPr>
+        <w:t xml:space="preserve">## Joining with `by = join_by(lat, lon)`</w:t>
+      </w:r>
+      <w:r>
+        <w:br/>
+      </w:r>
+      <w:r>
+        <w:rPr>
+          <w:rStyle w:val="VerbatimChar"/>
+        </w:rPr>
+        <w:t xml:space="preserve">## Joining with `by = join_by(lat, lon)`</w:t>
+      </w:r>
+      <w:r>
+        <w:br/>
+      </w:r>
+      <w:r>
+        <w:rPr>
+          <w:rStyle w:val="VerbatimChar"/>
+        </w:rPr>
+        <w:t xml:space="preserve">## Joining with `by = join_by(lat, lon)`</w:t>
+      </w:r>
+      <w:r>
+        <w:br/>
+      </w:r>
+      <w:r>
+        <w:rPr>
+          <w:rStyle w:val="VerbatimChar"/>
+        </w:rPr>
+        <w:t xml:space="preserve">## Joining with `by = join_by(lat, lon)`</w:t>
+      </w:r>
+      <w:r>
+        <w:br/>
+      </w:r>
+      <w:r>
+        <w:rPr>
+          <w:rStyle w:val="VerbatimChar"/>
+        </w:rPr>
+        <w:t xml:space="preserve">## Joining with `by = join_by(lat, lon)`</w:t>
+      </w:r>
+      <w:r>
+        <w:br/>
+      </w:r>
+      <w:r>
+        <w:rPr>
+          <w:rStyle w:val="VerbatimChar"/>
+        </w:rPr>
+        <w:t xml:space="preserve">## Joining with `by = join_by(lat, lon)`</w:t>
+      </w:r>
+      <w:r>
+        <w:br/>
+      </w:r>
+      <w:r>
+        <w:rPr>
+          <w:rStyle w:val="VerbatimChar"/>
+        </w:rPr>
+        <w:t xml:space="preserve">## Joining with `by = join_by(lat, lon)`</w:t>
+      </w:r>
+      <w:r>
+        <w:br/>
+      </w:r>
+      <w:r>
+        <w:rPr>
+          <w:rStyle w:val="VerbatimChar"/>
+        </w:rPr>
+        <w:t xml:space="preserve">## Joining with `by = join_by(lat, lon)`</w:t>
+      </w:r>
+      <w:r>
+        <w:br/>
+      </w:r>
+      <w:r>
+        <w:rPr>
+          <w:rStyle w:val="VerbatimChar"/>
+        </w:rPr>
+        <w:t xml:space="preserve">## Joining with `by = join_by(lat, lon)`</w:t>
+      </w:r>
+      <w:r>
+        <w:br/>
+      </w:r>
+      <w:r>
+        <w:rPr>
+          <w:rStyle w:val="VerbatimChar"/>
+        </w:rPr>
+        <w:t xml:space="preserve">## Joining with `by = join_by(lat, lon)`</w:t>
+      </w:r>
+      <w:r>
+        <w:br/>
+      </w:r>
+      <w:r>
+        <w:rPr>
+          <w:rStyle w:val="VerbatimChar"/>
+        </w:rPr>
+        <w:t xml:space="preserve">## Joining with `by = join_by(lat, lon)`</w:t>
+      </w:r>
+      <w:r>
+        <w:br/>
+      </w:r>
+      <w:r>
+        <w:rPr>
+          <w:rStyle w:val="VerbatimChar"/>
+        </w:rPr>
+        <w:t xml:space="preserve">## Joining with `by = join_by(lat, lon)`</w:t>
+      </w:r>
+      <w:r>
+        <w:br/>
+      </w:r>
+      <w:r>
+        <w:rPr>
+          <w:rStyle w:val="VerbatimChar"/>
+        </w:rPr>
+        <w:t xml:space="preserve">## Joining with `by = join_by(lat, lon)`</w:t>
+      </w:r>
+      <w:r>
+        <w:br/>
+      </w:r>
+      <w:r>
+        <w:rPr>
+          <w:rStyle w:val="VerbatimChar"/>
+        </w:rPr>
+        <w:t xml:space="preserve">## Joining with `by = join_by(lat, lon)`</w:t>
+      </w:r>
+      <w:r>
+        <w:br/>
+      </w:r>
+      <w:r>
+        <w:rPr>
+          <w:rStyle w:val="VerbatimChar"/>
+        </w:rPr>
+        <w:t xml:space="preserve">## Joining with `by = join_by(lat, lon)`</w:t>
+      </w:r>
+      <w:r>
+        <w:br/>
+      </w:r>
+      <w:r>
+        <w:rPr>
+          <w:rStyle w:val="VerbatimChar"/>
+        </w:rPr>
+        <w:t xml:space="preserve">## Joining with `by = join_by(lat, lon)`</w:t>
+      </w:r>
+      <w:r>
+        <w:br/>
+      </w:r>
+      <w:r>
+        <w:rPr>
+          <w:rStyle w:val="VerbatimChar"/>
+        </w:rPr>
+        <w:t xml:space="preserve">## Joining with `by = join_by(lat, lon)`</w:t>
+      </w:r>
+      <w:r>
+        <w:br/>
+      </w:r>
+      <w:r>
+        <w:rPr>
+          <w:rStyle w:val="VerbatimChar"/>
+        </w:rPr>
+        <w:t xml:space="preserve">## Joining with `by = join_by(lat, lon)`</w:t>
+      </w:r>
+      <w:r>
+        <w:br/>
+      </w:r>
+      <w:r>
+        <w:rPr>
+          <w:rStyle w:val="VerbatimChar"/>
+        </w:rPr>
+        <w:t xml:space="preserve">## Joining with `by = join_by(lat, lon)`</w:t>
+      </w:r>
+      <w:r>
+        <w:br/>
+      </w:r>
+      <w:r>
+        <w:rPr>
+          <w:rStyle w:val="VerbatimChar"/>
+        </w:rPr>
+        <w:t xml:space="preserve">## Joining with `by = join_by(lat, lon)`</w:t>
+      </w:r>
+      <w:r>
+        <w:br/>
+      </w:r>
+      <w:r>
+        <w:rPr>
+          <w:rStyle w:val="VerbatimChar"/>
+        </w:rPr>
+        <w:t xml:space="preserve">## Joining with `by = join_by(lat, lon)`</w:t>
+      </w:r>
+      <w:r>
+        <w:br/>
+      </w:r>
+      <w:r>
+        <w:rPr>
+          <w:rStyle w:val="VerbatimChar"/>
+        </w:rPr>
+        <w:t xml:space="preserve">## Joining with `by = join_by(lat, lon)`</w:t>
+      </w:r>
+      <w:r>
+        <w:br/>
+      </w:r>
+      <w:r>
+        <w:rPr>
+          <w:rStyle w:val="VerbatimChar"/>
+        </w:rPr>
+        <w:t xml:space="preserve">## Joining with `by = join_by(lat, lon)`</w:t>
+      </w:r>
+      <w:r>
+        <w:br/>
+      </w:r>
+      <w:r>
+        <w:rPr>
+          <w:rStyle w:val="VerbatimChar"/>
+        </w:rPr>
+        <w:t xml:space="preserve">## Joining with `by = join_by(lat, lon)`</w:t>
+      </w:r>
+      <w:r>
+        <w:br/>
+      </w:r>
+      <w:r>
+        <w:rPr>
+          <w:rStyle w:val="VerbatimChar"/>
+        </w:rPr>
+        <w:t xml:space="preserve">## Joining with `by = join_by(lat, lon)`</w:t>
+      </w:r>
+    </w:p>
+    <w:p>
+      <w:pPr>
+        <w:pStyle w:val="SourceCode"/>
+      </w:pPr>
+      <w:r>
+        <w:rPr>
+          <w:rStyle w:val="FunctionTok"/>
+        </w:rPr>
+        <w:t xml:space="preserve">save</w:t>
+      </w:r>
+      <w:r>
+        <w:rPr>
+          <w:rStyle w:val="NormalTok"/>
+        </w:rPr>
+        <w:t xml:space="preserve">(</w:t>
+      </w:r>
+      <w:r>
+        <w:rPr>
+          <w:rStyle w:val="AttributeTok"/>
+        </w:rPr>
+        <w:t xml:space="preserve">list=</w:t>
+      </w:r>
+      <w:r>
+        <w:rPr>
+          <w:rStyle w:val="FunctionTok"/>
+        </w:rPr>
+        <w:t xml:space="preserve">objects</w:t>
+      </w:r>
+      <w:r>
+        <w:rPr>
+          <w:rStyle w:val="NormalTok"/>
+        </w:rPr>
+        <w:t xml:space="preserve">(</w:t>
+      </w:r>
+      <w:r>
+        <w:rPr>
+          <w:rStyle w:val="AttributeTok"/>
+        </w:rPr>
+        <w:t xml:space="preserve">pat=</w:t>
+      </w:r>
+      <w:r>
+        <w:rPr>
+          <w:rStyle w:val="StringTok"/>
+        </w:rPr>
+        <w:t xml:space="preserve">"fishery.estimates.yft."</w:t>
+      </w:r>
+      <w:r>
+        <w:rPr>
+          <w:rStyle w:val="NormalTok"/>
+        </w:rPr>
+        <w:t xml:space="preserve">),</w:t>
+      </w:r>
+      <w:r>
+        <w:rPr>
+          <w:rStyle w:val="AttributeTok"/>
+        </w:rPr>
+        <w:t xml:space="preserve">file=</w:t>
+      </w:r>
+      <w:r>
+        <w:rPr>
+          <w:rStyle w:val="FunctionTok"/>
+        </w:rPr>
+        <w:t xml:space="preserve">paste0</w:t>
+      </w:r>
+      <w:r>
+        <w:rPr>
+          <w:rStyle w:val="NormalTok"/>
+        </w:rPr>
+        <w:t xml:space="preserve">(save_dir,</w:t>
+      </w:r>
+      <w:r>
+        <w:rPr>
+          <w:rStyle w:val="StringTok"/>
+        </w:rPr>
+        <w:t xml:space="preserve">"YFT_"</w:t>
+      </w:r>
+      <w:r>
+        <w:rPr>
+          <w:rStyle w:val="NormalTok"/>
+        </w:rPr>
+        <w:t xml:space="preserve">,PS,</w:t>
+      </w:r>
+      <w:r>
+        <w:rPr>
+          <w:rStyle w:val="StringTok"/>
+        </w:rPr>
+        <w:t xml:space="preserve">"_1975-1999.RData"</w:t>
+      </w:r>
+      <w:r>
+        <w:rPr>
+          <w:rStyle w:val="NormalTok"/>
+        </w:rPr>
+        <w:t xml:space="preserve">))</w:t>
+      </w:r>
+    </w:p>
+    <w:p>
+      <w:pPr>
+        <w:pStyle w:val="FirstParagraph"/>
+      </w:pPr>
+      <w:r>
+        <w:t xml:space="preserve">Get final NOA catch and comp output for the stock assessment</w:t>
+      </w:r>
+    </w:p>
+    <w:p>
+      <w:pPr>
+        <w:pStyle w:val="SourceCode"/>
+      </w:pPr>
+      <w:r>
+        <w:rPr>
+          <w:rStyle w:val="NormalTok"/>
+        </w:rPr>
+        <w:t xml:space="preserve">YFT.NOA.Catch</w:t>
+      </w:r>
+      <w:r>
+        <w:rPr>
+          <w:rStyle w:val="FloatTok"/>
+        </w:rPr>
+        <w:t xml:space="preserve">.19751999</w:t>
+      </w:r>
+      <w:r>
+        <w:rPr>
+          <w:rStyle w:val="OtherTok"/>
+        </w:rPr>
+        <w:t xml:space="preserve">&lt;-</w:t>
+      </w:r>
+      <w:r>
+        <w:rPr>
+          <w:rStyle w:val="FunctionTok"/>
+        </w:rPr>
+        <w:t xml:space="preserve">compile.catch.output.7599.f</w:t>
+      </w:r>
+      <w:r>
+        <w:rPr>
+          <w:rStyle w:val="NormalTok"/>
+        </w:rPr>
+        <w:t xml:space="preserve">(yr.start,yr.end,</w:t>
+      </w:r>
+      <w:r>
+        <w:rPr>
+          <w:rStyle w:val="AttributeTok"/>
+        </w:rPr>
+        <w:t xml:space="preserve">PS=</w:t>
+      </w:r>
+      <w:r>
+        <w:rPr>
+          <w:rStyle w:val="NormalTok"/>
+        </w:rPr>
+        <w:t xml:space="preserve">PS,</w:t>
+      </w:r>
+      <w:r>
+        <w:rPr>
+          <w:rStyle w:val="AttributeTok"/>
+        </w:rPr>
+        <w:t xml:space="preserve">Species=</w:t>
+      </w:r>
+      <w:r>
+        <w:rPr>
+          <w:rStyle w:val="NormalTok"/>
+        </w:rPr>
+        <w:t xml:space="preserve">Species,</w:t>
+      </w:r>
+      <w:r>
+        <w:rPr>
+          <w:rStyle w:val="FunctionTok"/>
+        </w:rPr>
+        <w:t xml:space="preserve">c</w:t>
+      </w:r>
+      <w:r>
+        <w:rPr>
+          <w:rStyle w:val="NormalTok"/>
+        </w:rPr>
+        <w:t xml:space="preserve">(</w:t>
+      </w:r>
+      <w:r>
+        <w:rPr>
+          <w:rStyle w:val="StringTok"/>
+        </w:rPr>
+        <w:t xml:space="preserve">"A1"</w:t>
+      </w:r>
+      <w:r>
+        <w:rPr>
+          <w:rStyle w:val="NormalTok"/>
+        </w:rPr>
+        <w:t xml:space="preserve">,</w:t>
+      </w:r>
+      <w:r>
+        <w:rPr>
+          <w:rStyle w:val="StringTok"/>
+        </w:rPr>
+        <w:t xml:space="preserve">"A2"</w:t>
+      </w:r>
+      <w:r>
+        <w:rPr>
+          <w:rStyle w:val="NormalTok"/>
+        </w:rPr>
+        <w:t xml:space="preserve">,</w:t>
+      </w:r>
+      <w:r>
+        <w:rPr>
+          <w:rStyle w:val="StringTok"/>
+        </w:rPr>
+        <w:t xml:space="preserve">"A3"</w:t>
+      </w:r>
+      <w:r>
+        <w:rPr>
+          <w:rStyle w:val="NormalTok"/>
+        </w:rPr>
+        <w:t xml:space="preserve">))</w:t>
+      </w:r>
+      <w:r>
+        <w:br/>
+      </w:r>
+      <w:r>
+        <w:rPr>
+          <w:rStyle w:val="NormalTok"/>
+        </w:rPr>
+        <w:t xml:space="preserve">YFT.NOA.Comp</w:t>
+      </w:r>
+      <w:r>
+        <w:rPr>
+          <w:rStyle w:val="FloatTok"/>
+        </w:rPr>
+        <w:t xml:space="preserve">.19751999</w:t>
+      </w:r>
+      <w:r>
+        <w:rPr>
+          <w:rStyle w:val="OtherTok"/>
+        </w:rPr>
+        <w:t xml:space="preserve">&lt;-</w:t>
+      </w:r>
+      <w:r>
+        <w:rPr>
+          <w:rStyle w:val="FunctionTok"/>
+        </w:rPr>
+        <w:t xml:space="preserve">compile.sizecomps.output.7599.f</w:t>
+      </w:r>
+      <w:r>
+        <w:rPr>
+          <w:rStyle w:val="NormalTok"/>
+        </w:rPr>
+        <w:t xml:space="preserve">(yr.start,yr.end,</w:t>
+      </w:r>
+      <w:r>
+        <w:rPr>
+          <w:rStyle w:val="AttributeTok"/>
+        </w:rPr>
+        <w:t xml:space="preserve">PS=</w:t>
+      </w:r>
+      <w:r>
+        <w:rPr>
+          <w:rStyle w:val="NormalTok"/>
+        </w:rPr>
+        <w:t xml:space="preserve">PS,</w:t>
+      </w:r>
+      <w:r>
+        <w:rPr>
+          <w:rStyle w:val="AttributeTok"/>
+        </w:rPr>
+        <w:t xml:space="preserve">Species=</w:t>
+      </w:r>
+      <w:r>
+        <w:rPr>
+          <w:rStyle w:val="NormalTok"/>
+        </w:rPr>
+        <w:t xml:space="preserve">Species)</w:t>
+      </w:r>
+    </w:p>
+    <w:p>
+      <w:pPr>
+        <w:numPr>
+          <w:ilvl w:val="0"/>
+          <w:numId w:val="1004"/>
+        </w:numPr>
+        <w:pStyle w:val="Compact"/>
+      </w:pPr>
+      <w:r>
+        <w:t xml:space="preserve">Step 4: compile the DEL catch and composition data for YFT</w:t>
+      </w:r>
+    </w:p>
+    <w:p>
+      <w:pPr>
+        <w:pStyle w:val="SourceCode"/>
+      </w:pPr>
+      <w:r>
+        <w:rPr>
+          <w:rStyle w:val="NormalTok"/>
+        </w:rPr>
+        <w:t xml:space="preserve">PS </w:t>
+      </w:r>
+      <w:r>
+        <w:rPr>
+          <w:rStyle w:val="OtherTok"/>
+        </w:rPr>
+        <w:t xml:space="preserve">&lt;-</w:t>
+      </w:r>
+      <w:r>
+        <w:rPr>
+          <w:rStyle w:val="NormalTok"/>
+        </w:rPr>
+        <w:t xml:space="preserve"> </w:t>
+      </w:r>
+      <w:r>
+        <w:rPr>
+          <w:rStyle w:val="StringTok"/>
+        </w:rPr>
+        <w:t xml:space="preserve">"DEL"</w:t>
+      </w:r>
+      <w:r>
+        <w:br/>
+      </w:r>
+      <w:r>
+        <w:rPr>
+          <w:rStyle w:val="NormalTok"/>
+        </w:rPr>
+        <w:t xml:space="preserve">cae.stratflg </w:t>
+      </w:r>
+      <w:r>
+        <w:rPr>
+          <w:rStyle w:val="OtherTok"/>
+        </w:rPr>
+        <w:t xml:space="preserve">&lt;-</w:t>
+      </w:r>
+      <w:r>
+        <w:rPr>
+          <w:rStyle w:val="NormalTok"/>
+        </w:rPr>
+        <w:t xml:space="preserve"> </w:t>
+      </w:r>
+      <w:r>
+        <w:rPr>
+          <w:rStyle w:val="FunctionTok"/>
+        </w:rPr>
+        <w:t xml:space="preserve">create.strat.flg.f</w:t>
+      </w:r>
+      <w:r>
+        <w:rPr>
+          <w:rStyle w:val="NormalTok"/>
+        </w:rPr>
+        <w:t xml:space="preserve">(cae</w:t>
+      </w:r>
+      <w:r>
+        <w:rPr>
+          <w:rStyle w:val="SpecialCharTok"/>
+        </w:rPr>
+        <w:t xml:space="preserve">$</w:t>
+      </w:r>
+      <w:r>
+        <w:rPr>
+          <w:rStyle w:val="NormalTok"/>
+        </w:rPr>
+        <w:t xml:space="preserve">latc5,cae</w:t>
+      </w:r>
+      <w:r>
+        <w:rPr>
+          <w:rStyle w:val="SpecialCharTok"/>
+        </w:rPr>
+        <w:t xml:space="preserve">$</w:t>
+      </w:r>
+      <w:r>
+        <w:rPr>
+          <w:rStyle w:val="NormalTok"/>
+        </w:rPr>
+        <w:t xml:space="preserve">lonc5,</w:t>
+      </w:r>
+      <w:r>
+        <w:rPr>
+          <w:rStyle w:val="AttributeTok"/>
+        </w:rPr>
+        <w:t xml:space="preserve">is.lwrght=</w:t>
+      </w:r>
+      <w:r>
+        <w:rPr>
+          <w:rStyle w:val="NormalTok"/>
+        </w:rPr>
+        <w:t xml:space="preserve">F,cae</w:t>
+      </w:r>
+      <w:r>
+        <w:rPr>
+          <w:rStyle w:val="SpecialCharTok"/>
+        </w:rPr>
+        <w:t xml:space="preserve">$</w:t>
+      </w:r>
+      <w:r>
+        <w:rPr>
+          <w:rStyle w:val="NormalTok"/>
+        </w:rPr>
+        <w:t xml:space="preserve">month,cae</w:t>
+      </w:r>
+      <w:r>
+        <w:rPr>
+          <w:rStyle w:val="SpecialCharTok"/>
+        </w:rPr>
+        <w:t xml:space="preserve">$</w:t>
+      </w:r>
+      <w:r>
+        <w:rPr>
+          <w:rStyle w:val="NormalTok"/>
+        </w:rPr>
+        <w:t xml:space="preserve">setype,cae</w:t>
+      </w:r>
+      <w:r>
+        <w:rPr>
+          <w:rStyle w:val="SpecialCharTok"/>
+        </w:rPr>
+        <w:t xml:space="preserve">$</w:t>
+      </w:r>
+      <w:r>
+        <w:rPr>
+          <w:rStyle w:val="NormalTok"/>
+        </w:rPr>
+        <w:t xml:space="preserve">class,</w:t>
+      </w:r>
+      <w:r>
+        <w:rPr>
+          <w:rStyle w:val="AttributeTok"/>
+        </w:rPr>
+        <w:t xml:space="preserve">PS=</w:t>
+      </w:r>
+      <w:r>
+        <w:rPr>
+          <w:rStyle w:val="NormalTok"/>
+        </w:rPr>
+        <w:t xml:space="preserve">PS,</w:t>
+      </w:r>
+      <w:r>
+        <w:rPr>
+          <w:rStyle w:val="AttributeTok"/>
+        </w:rPr>
+        <w:t xml:space="preserve">Species=</w:t>
+      </w:r>
+      <w:r>
+        <w:rPr>
+          <w:rStyle w:val="NormalTok"/>
+        </w:rPr>
+        <w:t xml:space="preserve">Species)</w:t>
+      </w:r>
+    </w:p>
+    <w:p>
+      <w:pPr>
+        <w:pStyle w:val="SourceCode"/>
+      </w:pPr>
+      <w:r>
+        <w:rPr>
+          <w:rStyle w:val="VerbatimChar"/>
+        </w:rPr>
+        <w:t xml:space="preserve">## Joining with `by = join_by(lat, lon)`</w:t>
+      </w:r>
+    </w:p>
+    <w:p>
+      <w:pPr>
+        <w:pStyle w:val="FirstParagraph"/>
+      </w:pPr>
+      <w:r>
+        <w:t xml:space="preserve">Check the strata definition for DEL to make sure that it is correct</w:t>
+      </w:r>
+    </w:p>
+    <w:p>
+      <w:pPr>
+        <w:pStyle w:val="SourceCode"/>
+      </w:pPr>
+      <w:r>
+        <w:rPr>
+          <w:rStyle w:val="FunctionTok"/>
+        </w:rPr>
+        <w:t xml:space="preserve">check.strat.flg.f</w:t>
+      </w:r>
+      <w:r>
+        <w:rPr>
+          <w:rStyle w:val="NormalTok"/>
+        </w:rPr>
+        <w:t xml:space="preserve">(cae</w:t>
+      </w:r>
+      <w:r>
+        <w:rPr>
+          <w:rStyle w:val="SpecialCharTok"/>
+        </w:rPr>
+        <w:t xml:space="preserve">$</w:t>
+      </w:r>
+      <w:r>
+        <w:rPr>
+          <w:rStyle w:val="NormalTok"/>
+        </w:rPr>
+        <w:t xml:space="preserve">latc5,cae</w:t>
+      </w:r>
+      <w:r>
+        <w:rPr>
+          <w:rStyle w:val="SpecialCharTok"/>
+        </w:rPr>
+        <w:t xml:space="preserve">$</w:t>
+      </w:r>
+      <w:r>
+        <w:rPr>
+          <w:rStyle w:val="NormalTok"/>
+        </w:rPr>
+        <w:t xml:space="preserve">lonc5,cae.stratflg)</w:t>
+      </w:r>
+    </w:p>
+    <w:p>
+      <w:pPr>
+        <w:pStyle w:val="FirstParagraph"/>
+      </w:pPr>
+      <w:r>
+        <w:drawing>
+          <wp:inline>
+            <wp:extent cx="5334000" cy="4000500"/>
+            <wp:effectExtent b="0" l="0" r="0" t="0"/>
+            <wp:docPr descr="" title="" id="27" name="Picture"/>
+            <a:graphic>
+              <a:graphicData uri="http://schemas.openxmlformats.org/drawingml/2006/picture">
+                <pic:pic>
+                  <pic:nvPicPr>
+                    <pic:cNvPr descr="YFT_DEL_irregular_before_2000_files/figure-docx/unnamed-chunk-7-1.png" id="28" name="Picture"/>
+                    <pic:cNvPicPr>
+                      <a:picLocks noChangeArrowheads="1" noChangeAspect="1"/>
+                    </pic:cNvPicPr>
+                  </pic:nvPicPr>
+                  <pic:blipFill>
+                    <a:blip r:embed="rId26"/>
+                    <a:stretch>
+                      <a:fillRect/>
+                    </a:stretch>
+                  </pic:blipFill>
+                  <pic:spPr bwMode="auto">
+                    <a:xfrm>
+                      <a:off x="0" y="0"/>
+                      <a:ext cx="5334000" cy="4000500"/>
+                    </a:xfrm>
+                    <a:prstGeom prst="rect">
+                      <a:avLst/>
+                    </a:prstGeom>
+                    <a:noFill/>
+                    <a:ln w="9525">
+                      <a:noFill/>
+                      <a:headEnd/>
+                      <a:tailEnd/>
+                    </a:ln>
+                  </pic:spPr>
+                </pic:pic>
+              </a:graphicData>
+            </a:graphic>
+          </wp:inline>
+        </w:drawing>
+      </w:r>
+    </w:p>
+    <w:p>
+      <w:pPr>
+        <w:pStyle w:val="BodyText"/>
+      </w:pPr>
+      <w:r>
+        <w:t xml:space="preserve">Loop through every year between</w:t>
+      </w:r>
+      <w:r>
+        <w:t xml:space="preserve"> </w:t>
+      </w:r>
+      <w:r>
+        <w:rPr>
+          <w:rStyle w:val="VerbatimChar"/>
+        </w:rPr>
+        <w:t xml:space="preserve">yr.start</w:t>
+      </w:r>
+      <w:r>
+        <w:t xml:space="preserve"> </w:t>
+      </w:r>
+      <w:r>
+        <w:t xml:space="preserve">and</w:t>
+      </w:r>
+      <w:r>
+        <w:t xml:space="preserve"> </w:t>
+      </w:r>
+      <w:r>
+        <w:rPr>
+          <w:rStyle w:val="VerbatimChar"/>
+        </w:rPr>
+        <w:t xml:space="preserve">yr.end</w:t>
+      </w:r>
+      <w:r>
+        <w:t xml:space="preserve"> </w:t>
+      </w:r>
+      <w:r>
+        <w:t xml:space="preserve">to get catch and composition data for YFT in the DEL fishery</w:t>
+      </w:r>
+    </w:p>
+    <w:p>
+      <w:pPr>
+        <w:pStyle w:val="SourceCode"/>
+      </w:pPr>
+      <w:r>
+        <w:rPr>
+          <w:rStyle w:val="ControlFlowTok"/>
+        </w:rPr>
+        <w:t xml:space="preserve">for</w:t>
+      </w:r>
+      <w:r>
+        <w:rPr>
+          <w:rStyle w:val="NormalTok"/>
+        </w:rPr>
+        <w:t xml:space="preserve">(year </w:t>
+      </w:r>
+      <w:r>
+        <w:rPr>
+          <w:rStyle w:val="ControlFlowTok"/>
+        </w:rPr>
+        <w:t xml:space="preserve">in</w:t>
+      </w:r>
+      <w:r>
+        <w:rPr>
+          <w:rStyle w:val="NormalTok"/>
+        </w:rPr>
+        <w:t xml:space="preserve"> yr.start</w:t>
+      </w:r>
+      <w:r>
+        <w:rPr>
+          <w:rStyle w:val="SpecialCharTok"/>
+        </w:rPr>
+        <w:t xml:space="preserve">:</w:t>
+      </w:r>
+      <w:r>
+        <w:rPr>
+          <w:rStyle w:val="NormalTok"/>
+        </w:rPr>
+        <w:t xml:space="preserve">yr.end) {</w:t>
+      </w:r>
+      <w:r>
+        <w:br/>
+      </w:r>
+      <w:r>
+        <w:rPr>
+          <w:rStyle w:val="NormalTok"/>
+        </w:rPr>
+        <w:t xml:space="preserve">  </w:t>
+      </w:r>
+      <w:r>
+        <w:rPr>
+          <w:rStyle w:val="CommentTok"/>
+        </w:rPr>
+        <w:t xml:space="preserve"># print(paste0("Year: ",year))</w:t>
+      </w:r>
+      <w:r>
+        <w:br/>
+      </w:r>
+      <w:r>
+        <w:rPr>
+          <w:rStyle w:val="NormalTok"/>
+        </w:rPr>
+        <w:t xml:space="preserve">  </w:t>
+      </w:r>
+      <w:r>
+        <w:br/>
+      </w:r>
+      <w:r>
+        <w:rPr>
+          <w:rStyle w:val="NormalTok"/>
+        </w:rPr>
+        <w:t xml:space="preserve">  </w:t>
+      </w:r>
+      <w:r>
+        <w:rPr>
+          <w:rStyle w:val="CommentTok"/>
+        </w:rPr>
+        <w:t xml:space="preserve"># print("Step 1: get well estimates")</w:t>
+      </w:r>
+      <w:r>
+        <w:br/>
+      </w:r>
+      <w:r>
+        <w:rPr>
+          <w:rStyle w:val="NormalTok"/>
+        </w:rPr>
+        <w:t xml:space="preserve">  well.estimates </w:t>
+      </w:r>
+      <w:r>
+        <w:rPr>
+          <w:rStyle w:val="OtherTok"/>
+        </w:rPr>
+        <w:t xml:space="preserve">&lt;-</w:t>
+      </w:r>
+      <w:r>
+        <w:rPr>
+          <w:rStyle w:val="NormalTok"/>
+        </w:rPr>
+        <w:t xml:space="preserve"> </w:t>
+      </w:r>
+      <w:r>
+        <w:rPr>
+          <w:rStyle w:val="FunctionTok"/>
+        </w:rPr>
+        <w:t xml:space="preserve">well.estimates.7599.f</w:t>
+      </w:r>
+      <w:r>
+        <w:rPr>
+          <w:rStyle w:val="NormalTok"/>
+        </w:rPr>
+        <w:t xml:space="preserve">(year)</w:t>
+      </w:r>
+      <w:r>
+        <w:br/>
+      </w:r>
+      <w:r>
+        <w:rPr>
+          <w:rStyle w:val="NormalTok"/>
+        </w:rPr>
+        <w:t xml:space="preserve">  </w:t>
+      </w:r>
+      <w:r>
+        <w:br/>
+      </w:r>
+      <w:r>
+        <w:rPr>
+          <w:rStyle w:val="NormalTok"/>
+        </w:rPr>
+        <w:t xml:space="preserve">  </w:t>
+      </w:r>
+      <w:r>
+        <w:rPr>
+          <w:rStyle w:val="CommentTok"/>
+        </w:rPr>
+        <w:t xml:space="preserve"># print("Step 2: get catch estimates")</w:t>
+      </w:r>
+      <w:r>
+        <w:br/>
+      </w:r>
+      <w:r>
+        <w:rPr>
+          <w:rStyle w:val="NormalTok"/>
+        </w:rPr>
+        <w:t xml:space="preserve">  catch.estimates </w:t>
+      </w:r>
+      <w:r>
+        <w:rPr>
+          <w:rStyle w:val="OtherTok"/>
+        </w:rPr>
+        <w:t xml:space="preserve">&lt;-</w:t>
+      </w:r>
+      <w:r>
+        <w:rPr>
+          <w:rStyle w:val="NormalTok"/>
+        </w:rPr>
+        <w:t xml:space="preserve"> </w:t>
+      </w:r>
+      <w:r>
+        <w:rPr>
+          <w:rStyle w:val="FunctionTok"/>
+        </w:rPr>
+        <w:t xml:space="preserve">get.catch.estimates.7599.f</w:t>
+      </w:r>
+      <w:r>
+        <w:rPr>
+          <w:rStyle w:val="NormalTok"/>
+        </w:rPr>
+        <w:t xml:space="preserve">(cae,cae.stratflg,corrected.unlds,lfgrpd,lfmm,year,</w:t>
+      </w:r>
+      <w:r>
+        <w:rPr>
+          <w:rStyle w:val="DecValTok"/>
+        </w:rPr>
+        <w:t xml:space="preserve">2</w:t>
+      </w:r>
+      <w:r>
+        <w:rPr>
+          <w:rStyle w:val="NormalTok"/>
+        </w:rPr>
+        <w:t xml:space="preserve">,well.estimates,PS,Species)</w:t>
+      </w:r>
+      <w:r>
+        <w:br/>
+      </w:r>
+      <w:r>
+        <w:rPr>
+          <w:rStyle w:val="NormalTok"/>
+        </w:rPr>
+        <w:t xml:space="preserve">  </w:t>
+      </w:r>
+      <w:r>
+        <w:br/>
+      </w:r>
+      <w:r>
+        <w:rPr>
+          <w:rStyle w:val="NormalTok"/>
+        </w:rPr>
+        <w:t xml:space="preserve">  </w:t>
+      </w:r>
+      <w:r>
+        <w:rPr>
+          <w:rStyle w:val="CommentTok"/>
+        </w:rPr>
+        <w:t xml:space="preserve"># print("Step 3: get fishery estimates")</w:t>
+      </w:r>
+      <w:r>
+        <w:br/>
+      </w:r>
+      <w:r>
+        <w:rPr>
+          <w:rStyle w:val="NormalTok"/>
+        </w:rPr>
+        <w:t xml:space="preserve">  </w:t>
+      </w:r>
+      <w:r>
+        <w:rPr>
+          <w:rStyle w:val="CommentTok"/>
+        </w:rPr>
+        <w:t xml:space="preserve"># str(catch.estimates$stratum.estimates.withsamps)</w:t>
+      </w:r>
+      <w:r>
+        <w:br/>
+      </w:r>
+      <w:r>
+        <w:rPr>
+          <w:rStyle w:val="NormalTok"/>
+        </w:rPr>
+        <w:t xml:space="preserve">  fishery.estimates </w:t>
+      </w:r>
+      <w:r>
+        <w:rPr>
+          <w:rStyle w:val="OtherTok"/>
+        </w:rPr>
+        <w:t xml:space="preserve">&lt;-</w:t>
+      </w:r>
+      <w:r>
+        <w:rPr>
+          <w:rStyle w:val="NormalTok"/>
+        </w:rPr>
+        <w:t xml:space="preserve"> </w:t>
+      </w:r>
+      <w:r>
+        <w:rPr>
+          <w:rStyle w:val="FunctionTok"/>
+        </w:rPr>
+        <w:t xml:space="preserve">call.fishery.estimates.f</w:t>
+      </w:r>
+      <w:r>
+        <w:rPr>
+          <w:rStyle w:val="NormalTok"/>
+        </w:rPr>
+        <w:t xml:space="preserve">(catch.estimates</w:t>
+      </w:r>
+      <w:r>
+        <w:rPr>
+          <w:rStyle w:val="SpecialCharTok"/>
+        </w:rPr>
+        <w:t xml:space="preserve">$</w:t>
+      </w:r>
+      <w:r>
+        <w:rPr>
+          <w:rStyle w:val="NormalTok"/>
+        </w:rPr>
+        <w:t xml:space="preserve">stratum.estimates.withsamps,catch.estimates</w:t>
+      </w:r>
+      <w:r>
+        <w:rPr>
+          <w:rStyle w:val="SpecialCharTok"/>
+        </w:rPr>
+        <w:t xml:space="preserve">$</w:t>
+      </w:r>
+      <w:r>
+        <w:rPr>
+          <w:rStyle w:val="NormalTok"/>
+        </w:rPr>
+        <w:t xml:space="preserve">totunlds.bystrat,year,PS,Species)</w:t>
+      </w:r>
+      <w:r>
+        <w:br/>
+      </w:r>
+      <w:r>
+        <w:rPr>
+          <w:rStyle w:val="NormalTok"/>
+        </w:rPr>
+        <w:t xml:space="preserve">  </w:t>
+      </w:r>
+      <w:r>
+        <w:br/>
+      </w:r>
+      <w:r>
+        <w:rPr>
+          <w:rStyle w:val="NormalTok"/>
+        </w:rPr>
+        <w:t xml:space="preserve">  fishery.estimates.yft </w:t>
+      </w:r>
+      <w:r>
+        <w:rPr>
+          <w:rStyle w:val="OtherTok"/>
+        </w:rPr>
+        <w:t xml:space="preserve">&lt;-</w:t>
+      </w:r>
+      <w:r>
+        <w:rPr>
+          <w:rStyle w:val="NormalTok"/>
+        </w:rPr>
+        <w:t xml:space="preserve"> fishery.estimates</w:t>
+      </w:r>
+      <w:r>
+        <w:rPr>
+          <w:rStyle w:val="SpecialCharTok"/>
+        </w:rPr>
+        <w:t xml:space="preserve">$</w:t>
+      </w:r>
+      <w:r>
+        <w:rPr>
+          <w:rStyle w:val="NormalTok"/>
+        </w:rPr>
+        <w:t xml:space="preserve">yft</w:t>
+      </w:r>
+      <w:r>
+        <w:br/>
+      </w:r>
+      <w:r>
+        <w:rPr>
+          <w:rStyle w:val="NormalTok"/>
+        </w:rPr>
+        <w:t xml:space="preserve">  </w:t>
+      </w:r>
+      <w:r>
+        <w:br/>
+      </w:r>
+      <w:r>
+        <w:rPr>
+          <w:rStyle w:val="NormalTok"/>
+        </w:rPr>
+        <w:t xml:space="preserve">  </w:t>
+      </w:r>
+      <w:r>
+        <w:rPr>
+          <w:rStyle w:val="FunctionTok"/>
+        </w:rPr>
+        <w:t xml:space="preserve">assign</w:t>
+      </w:r>
+      <w:r>
+        <w:rPr>
+          <w:rStyle w:val="NormalTok"/>
+        </w:rPr>
+        <w:t xml:space="preserve">(</w:t>
+      </w:r>
+      <w:r>
+        <w:rPr>
+          <w:rStyle w:val="FunctionTok"/>
+        </w:rPr>
+        <w:t xml:space="preserve">paste0</w:t>
+      </w:r>
+      <w:r>
+        <w:rPr>
+          <w:rStyle w:val="NormalTok"/>
+        </w:rPr>
+        <w:t xml:space="preserve">(</w:t>
+      </w:r>
+      <w:r>
+        <w:rPr>
+          <w:rStyle w:val="StringTok"/>
+        </w:rPr>
+        <w:t xml:space="preserve">"fishery.estimates.yft."</w:t>
+      </w:r>
+      <w:r>
+        <w:rPr>
+          <w:rStyle w:val="NormalTok"/>
+        </w:rPr>
+        <w:t xml:space="preserve">, year), fishery.estimates.yft, </w:t>
+      </w:r>
+      <w:r>
+        <w:rPr>
+          <w:rStyle w:val="AttributeTok"/>
+        </w:rPr>
+        <w:t xml:space="preserve">pos=</w:t>
+      </w:r>
+      <w:r>
+        <w:rPr>
+          <w:rStyle w:val="DecValTok"/>
+        </w:rPr>
+        <w:t xml:space="preserve">1</w:t>
+      </w:r>
+      <w:r>
+        <w:rPr>
+          <w:rStyle w:val="NormalTok"/>
+        </w:rPr>
+        <w:t xml:space="preserve">)</w:t>
+      </w:r>
+      <w:r>
+        <w:br/>
+      </w:r>
+      <w:r>
+        <w:rPr>
+          <w:rStyle w:val="NormalTok"/>
+        </w:rPr>
+        <w:t xml:space="preserve">}</w:t>
+      </w:r>
+    </w:p>
+    <w:p>
+      <w:pPr>
+        <w:pStyle w:val="SourceCode"/>
+      </w:pPr>
+      <w:r>
+        <w:rPr>
+          <w:rStyle w:val="VerbatimChar"/>
+        </w:rPr>
+        <w:t xml:space="preserve">## Joining with `by = join_by(lat, lon)`</w:t>
+      </w:r>
+      <w:r>
+        <w:br/>
+      </w:r>
+      <w:r>
+        <w:rPr>
+          <w:rStyle w:val="VerbatimChar"/>
+        </w:rPr>
+        <w:t xml:space="preserve">## Joining with `by = join_by(lat, lon)`</w:t>
+      </w:r>
+      <w:r>
+        <w:br/>
+      </w:r>
+      <w:r>
+        <w:rPr>
+          <w:rStyle w:val="VerbatimChar"/>
+        </w:rPr>
+        <w:t xml:space="preserve">## Joining with `by = join_by(lat, lon)`</w:t>
+      </w:r>
+      <w:r>
+        <w:br/>
+      </w:r>
+      <w:r>
+        <w:rPr>
+          <w:rStyle w:val="VerbatimChar"/>
+        </w:rPr>
+        <w:t xml:space="preserve">## Joining with `by = join_by(lat, lon)`</w:t>
+      </w:r>
+      <w:r>
+        <w:br/>
+      </w:r>
+      <w:r>
+        <w:rPr>
+          <w:rStyle w:val="VerbatimChar"/>
+        </w:rPr>
+        <w:t xml:space="preserve">## Joining with `by = join_by(lat, lon)`</w:t>
+      </w:r>
+      <w:r>
+        <w:br/>
+      </w:r>
+      <w:r>
+        <w:rPr>
+          <w:rStyle w:val="VerbatimChar"/>
+        </w:rPr>
+        <w:t xml:space="preserve">## Joining with `by = join_by(lat, lon)`</w:t>
+      </w:r>
+      <w:r>
+        <w:br/>
+      </w:r>
+      <w:r>
+        <w:rPr>
+          <w:rStyle w:val="VerbatimChar"/>
+        </w:rPr>
+        <w:t xml:space="preserve">## Joining with `by = join_by(lat, lon)`</w:t>
+      </w:r>
+      <w:r>
+        <w:br/>
+      </w:r>
+      <w:r>
+        <w:rPr>
+          <w:rStyle w:val="VerbatimChar"/>
+        </w:rPr>
+        <w:t xml:space="preserve">## Joining with `by = join_by(lat, lon)`</w:t>
+      </w:r>
+      <w:r>
+        <w:br/>
+      </w:r>
+      <w:r>
+        <w:rPr>
+          <w:rStyle w:val="VerbatimChar"/>
+        </w:rPr>
+        <w:t xml:space="preserve">## Joining with `by = join_by(lat, lon)`</w:t>
+      </w:r>
+      <w:r>
+        <w:br/>
+      </w:r>
+      <w:r>
+        <w:rPr>
+          <w:rStyle w:val="VerbatimChar"/>
+        </w:rPr>
+        <w:t xml:space="preserve">## Joining with `by = join_by(lat, lon)`</w:t>
+      </w:r>
+      <w:r>
+        <w:br/>
+      </w:r>
+      <w:r>
+        <w:rPr>
+          <w:rStyle w:val="VerbatimChar"/>
+        </w:rPr>
+        <w:t xml:space="preserve">## Joining with `by = join_by(lat, lon)`</w:t>
+      </w:r>
+      <w:r>
+        <w:br/>
+      </w:r>
+      <w:r>
+        <w:rPr>
+          <w:rStyle w:val="VerbatimChar"/>
+        </w:rPr>
+        <w:t xml:space="preserve">## Joining with `by = join_by(lat, lon)`</w:t>
+      </w:r>
+      <w:r>
+        <w:br/>
+      </w:r>
+      <w:r>
+        <w:rPr>
+          <w:rStyle w:val="VerbatimChar"/>
+        </w:rPr>
+        <w:t xml:space="preserve">## Joining with `by = join_by(lat, lon)`</w:t>
+      </w:r>
+      <w:r>
+        <w:br/>
+      </w:r>
+      <w:r>
+        <w:rPr>
+          <w:rStyle w:val="VerbatimChar"/>
+        </w:rPr>
+        <w:t xml:space="preserve">## Joining with `by = join_by(lat, lon)`</w:t>
+      </w:r>
+      <w:r>
+        <w:br/>
+      </w:r>
+      <w:r>
+        <w:rPr>
+          <w:rStyle w:val="VerbatimChar"/>
+        </w:rPr>
+        <w:t xml:space="preserve">## Joining with `by = join_by(lat, lon)`</w:t>
+      </w:r>
+      <w:r>
+        <w:br/>
+      </w:r>
+      <w:r>
+        <w:rPr>
+          <w:rStyle w:val="VerbatimChar"/>
+        </w:rPr>
+        <w:t xml:space="preserve">## Joining with `by = join_by(lat, lon)`</w:t>
+      </w:r>
+      <w:r>
+        <w:br/>
+      </w:r>
+      <w:r>
+        <w:rPr>
+          <w:rStyle w:val="VerbatimChar"/>
+        </w:rPr>
+        <w:t xml:space="preserve">## Joining with `by = join_by(lat, lon)`</w:t>
+      </w:r>
+      <w:r>
+        <w:br/>
+      </w:r>
+      <w:r>
+        <w:rPr>
+          <w:rStyle w:val="VerbatimChar"/>
+        </w:rPr>
+        <w:t xml:space="preserve">## Joining with `by = join_by(lat, lon)`</w:t>
+      </w:r>
+      <w:r>
+        <w:br/>
+      </w:r>
+      <w:r>
+        <w:rPr>
+          <w:rStyle w:val="VerbatimChar"/>
+        </w:rPr>
+        <w:t xml:space="preserve">## Joining with `by = join_by(lat, lon)`</w:t>
+      </w:r>
+      <w:r>
+        <w:br/>
+      </w:r>
+      <w:r>
+        <w:rPr>
+          <w:rStyle w:val="VerbatimChar"/>
+        </w:rPr>
+        <w:t xml:space="preserve">## Joining with `by = join_by(lat, lon)`</w:t>
+      </w:r>
+      <w:r>
+        <w:br/>
+      </w:r>
+      <w:r>
+        <w:rPr>
+          <w:rStyle w:val="VerbatimChar"/>
+        </w:rPr>
+        <w:t xml:space="preserve">## Joining with `by = join_by(lat, lon)`</w:t>
+      </w:r>
+      <w:r>
+        <w:br/>
+      </w:r>
+      <w:r>
+        <w:rPr>
+          <w:rStyle w:val="VerbatimChar"/>
+        </w:rPr>
+        <w:t xml:space="preserve">## Joining with `by = join_by(lat, lon)`</w:t>
+      </w:r>
+      <w:r>
+        <w:br/>
+      </w:r>
+      <w:r>
+        <w:rPr>
+          <w:rStyle w:val="VerbatimChar"/>
+        </w:rPr>
+        <w:t xml:space="preserve">## Joining with `by = join_by(lat, lon)`</w:t>
+      </w:r>
+      <w:r>
+        <w:br/>
+      </w:r>
+      <w:r>
+        <w:rPr>
+          <w:rStyle w:val="VerbatimChar"/>
+        </w:rPr>
+        <w:t xml:space="preserve">## Joining with `by = join_by(lat, lon)`</w:t>
+      </w:r>
+      <w:r>
+        <w:br/>
+      </w:r>
+      <w:r>
+        <w:rPr>
+          <w:rStyle w:val="VerbatimChar"/>
+        </w:rPr>
+        <w:t xml:space="preserve">## Joining with `by = join_by(lat, lon)`</w:t>
+      </w:r>
+    </w:p>
+    <w:p>
+      <w:pPr>
+        <w:pStyle w:val="SourceCode"/>
+      </w:pPr>
+      <w:r>
+        <w:rPr>
+          <w:rStyle w:val="FunctionTok"/>
+        </w:rPr>
+        <w:t xml:space="preserve">save</w:t>
+      </w:r>
+      <w:r>
+        <w:rPr>
+          <w:rStyle w:val="NormalTok"/>
+        </w:rPr>
+        <w:t xml:space="preserve">(</w:t>
+      </w:r>
+      <w:r>
+        <w:rPr>
+          <w:rStyle w:val="AttributeTok"/>
+        </w:rPr>
+        <w:t xml:space="preserve">list=</w:t>
+      </w:r>
+      <w:r>
+        <w:rPr>
+          <w:rStyle w:val="FunctionTok"/>
+        </w:rPr>
+        <w:t xml:space="preserve">objects</w:t>
+      </w:r>
+      <w:r>
+        <w:rPr>
+          <w:rStyle w:val="NormalTok"/>
+        </w:rPr>
+        <w:t xml:space="preserve">(</w:t>
+      </w:r>
+      <w:r>
+        <w:rPr>
+          <w:rStyle w:val="AttributeTok"/>
+        </w:rPr>
+        <w:t xml:space="preserve">pat=</w:t>
+      </w:r>
+      <w:r>
+        <w:rPr>
+          <w:rStyle w:val="StringTok"/>
+        </w:rPr>
+        <w:t xml:space="preserve">"fishery.estimates.yft."</w:t>
+      </w:r>
+      <w:r>
+        <w:rPr>
+          <w:rStyle w:val="NormalTok"/>
+        </w:rPr>
+        <w:t xml:space="preserve">),</w:t>
+      </w:r>
+      <w:r>
+        <w:rPr>
+          <w:rStyle w:val="AttributeTok"/>
+        </w:rPr>
+        <w:t xml:space="preserve">file=</w:t>
+      </w:r>
+      <w:r>
+        <w:rPr>
+          <w:rStyle w:val="FunctionTok"/>
+        </w:rPr>
+        <w:t xml:space="preserve">paste0</w:t>
+      </w:r>
+      <w:r>
+        <w:rPr>
+          <w:rStyle w:val="NormalTok"/>
+        </w:rPr>
+        <w:t xml:space="preserve">(save_dir,</w:t>
+      </w:r>
+      <w:r>
+        <w:rPr>
+          <w:rStyle w:val="StringTok"/>
+        </w:rPr>
+        <w:t xml:space="preserve">"YFT_"</w:t>
+      </w:r>
+      <w:r>
+        <w:rPr>
+          <w:rStyle w:val="NormalTok"/>
+        </w:rPr>
+        <w:t xml:space="preserve">,PS,</w:t>
+      </w:r>
+      <w:r>
+        <w:rPr>
+          <w:rStyle w:val="StringTok"/>
+        </w:rPr>
+        <w:t xml:space="preserve">"_1975-1999.RData"</w:t>
+      </w:r>
+      <w:r>
+        <w:rPr>
+          <w:rStyle w:val="NormalTok"/>
+        </w:rPr>
+        <w:t xml:space="preserve">))</w:t>
+      </w:r>
+    </w:p>
+    <w:p>
+      <w:pPr>
+        <w:pStyle w:val="FirstParagraph"/>
+      </w:pPr>
+      <w:r>
+        <w:t xml:space="preserve">Get final DEL catch and comp output for the stock assessment</w:t>
+      </w:r>
+    </w:p>
+    <w:p>
+      <w:pPr>
+        <w:pStyle w:val="SourceCode"/>
+      </w:pPr>
+      <w:r>
+        <w:rPr>
+          <w:rStyle w:val="NormalTok"/>
+        </w:rPr>
+        <w:t xml:space="preserve">YFT.DEL.Catch</w:t>
+      </w:r>
+      <w:r>
+        <w:rPr>
+          <w:rStyle w:val="FloatTok"/>
+        </w:rPr>
+        <w:t xml:space="preserve">.19751999</w:t>
+      </w:r>
+      <w:r>
+        <w:rPr>
+          <w:rStyle w:val="OtherTok"/>
+        </w:rPr>
+        <w:t xml:space="preserve">&lt;-</w:t>
+      </w:r>
+      <w:r>
+        <w:rPr>
+          <w:rStyle w:val="FunctionTok"/>
+        </w:rPr>
+        <w:t xml:space="preserve">compile.catch.output.7599.f</w:t>
+      </w:r>
+      <w:r>
+        <w:rPr>
+          <w:rStyle w:val="NormalTok"/>
+        </w:rPr>
+        <w:t xml:space="preserve">(yr.start,yr.end,</w:t>
+      </w:r>
+      <w:r>
+        <w:rPr>
+          <w:rStyle w:val="AttributeTok"/>
+        </w:rPr>
+        <w:t xml:space="preserve">PS=</w:t>
+      </w:r>
+      <w:r>
+        <w:rPr>
+          <w:rStyle w:val="NormalTok"/>
+        </w:rPr>
+        <w:t xml:space="preserve">PS,</w:t>
+      </w:r>
+      <w:r>
+        <w:rPr>
+          <w:rStyle w:val="AttributeTok"/>
+        </w:rPr>
+        <w:t xml:space="preserve">Species=</w:t>
+      </w:r>
+      <w:r>
+        <w:rPr>
+          <w:rStyle w:val="NormalTok"/>
+        </w:rPr>
+        <w:t xml:space="preserve">Species,</w:t>
+      </w:r>
+      <w:r>
+        <w:rPr>
+          <w:rStyle w:val="FunctionTok"/>
+        </w:rPr>
+        <w:t xml:space="preserve">c</w:t>
+      </w:r>
+      <w:r>
+        <w:rPr>
+          <w:rStyle w:val="NormalTok"/>
+        </w:rPr>
+        <w:t xml:space="preserve">(</w:t>
+      </w:r>
+      <w:r>
+        <w:rPr>
+          <w:rStyle w:val="StringTok"/>
+        </w:rPr>
+        <w:t xml:space="preserve">"A1"</w:t>
+      </w:r>
+      <w:r>
+        <w:rPr>
+          <w:rStyle w:val="NormalTok"/>
+        </w:rPr>
+        <w:t xml:space="preserve">,</w:t>
+      </w:r>
+      <w:r>
+        <w:rPr>
+          <w:rStyle w:val="StringTok"/>
+        </w:rPr>
+        <w:t xml:space="preserve">"A2"</w:t>
+      </w:r>
+      <w:r>
+        <w:rPr>
+          <w:rStyle w:val="NormalTok"/>
+        </w:rPr>
+        <w:t xml:space="preserve">,</w:t>
+      </w:r>
+      <w:r>
+        <w:rPr>
+          <w:rStyle w:val="StringTok"/>
+        </w:rPr>
+        <w:t xml:space="preserve">"A3"</w:t>
+      </w:r>
+      <w:r>
+        <w:rPr>
+          <w:rStyle w:val="NormalTok"/>
+        </w:rPr>
+        <w:t xml:space="preserve">))</w:t>
+      </w:r>
+      <w:r>
+        <w:br/>
+      </w:r>
+      <w:r>
+        <w:rPr>
+          <w:rStyle w:val="NormalTok"/>
+        </w:rPr>
+        <w:t xml:space="preserve">YFT.DEL.Comp</w:t>
+      </w:r>
+      <w:r>
+        <w:rPr>
+          <w:rStyle w:val="FloatTok"/>
+        </w:rPr>
+        <w:t xml:space="preserve">.19751999</w:t>
+      </w:r>
+      <w:r>
+        <w:rPr>
+          <w:rStyle w:val="OtherTok"/>
+        </w:rPr>
+        <w:t xml:space="preserve">&lt;-</w:t>
+      </w:r>
+      <w:r>
+        <w:rPr>
+          <w:rStyle w:val="FunctionTok"/>
+        </w:rPr>
+        <w:t xml:space="preserve">compile.sizecomps.output.7599.f</w:t>
+      </w:r>
+      <w:r>
+        <w:rPr>
+          <w:rStyle w:val="NormalTok"/>
+        </w:rPr>
+        <w:t xml:space="preserve">(yr.start,yr.end,</w:t>
+      </w:r>
+      <w:r>
+        <w:rPr>
+          <w:rStyle w:val="AttributeTok"/>
+        </w:rPr>
+        <w:t xml:space="preserve">PS=</w:t>
+      </w:r>
+      <w:r>
+        <w:rPr>
+          <w:rStyle w:val="NormalTok"/>
+        </w:rPr>
+        <w:t xml:space="preserve">PS,</w:t>
+      </w:r>
+      <w:r>
+        <w:rPr>
+          <w:rStyle w:val="AttributeTok"/>
+        </w:rPr>
+        <w:t xml:space="preserve">Species=</w:t>
+      </w:r>
+      <w:r>
+        <w:rPr>
+          <w:rStyle w:val="NormalTok"/>
+        </w:rPr>
+        <w:t xml:space="preserve">Species)</w:t>
+      </w:r>
+    </w:p>
+    <w:p>
+      <w:pPr>
+        <w:numPr>
+          <w:ilvl w:val="0"/>
+          <w:numId w:val="1005"/>
+        </w:numPr>
+        <w:pStyle w:val="Compact"/>
+      </w:pPr>
+      <w:r>
+        <w:t xml:space="preserve">Step 6: save all results for YFT as csv files</w:t>
+      </w:r>
+    </w:p>
+    <w:p>
+      <w:pPr>
+        <w:pStyle w:val="SourceCode"/>
+      </w:pPr>
+      <w:r>
+        <w:rPr>
+          <w:rStyle w:val="FunctionTok"/>
+        </w:rPr>
+        <w:t xml:space="preserve">write.csv</w:t>
+      </w:r>
+      <w:r>
+        <w:rPr>
+          <w:rStyle w:val="NormalTok"/>
+        </w:rPr>
+        <w:t xml:space="preserve">(YFT.OBJ.Catch</w:t>
+      </w:r>
+      <w:r>
+        <w:rPr>
+          <w:rStyle w:val="FloatTok"/>
+        </w:rPr>
+        <w:t xml:space="preserve">.19751999</w:t>
+      </w:r>
+      <w:r>
+        <w:rPr>
+          <w:rStyle w:val="NormalTok"/>
+        </w:rPr>
+        <w:t xml:space="preserve">,</w:t>
+      </w:r>
+      <w:r>
+        <w:rPr>
+          <w:rStyle w:val="AttributeTok"/>
+        </w:rPr>
+        <w:t xml:space="preserve">file=</w:t>
+      </w:r>
+      <w:r>
+        <w:rPr>
+          <w:rStyle w:val="FunctionTok"/>
+        </w:rPr>
+        <w:t xml:space="preserve">paste0</w:t>
+      </w:r>
+      <w:r>
+        <w:rPr>
+          <w:rStyle w:val="NormalTok"/>
+        </w:rPr>
+        <w:t xml:space="preserve">(save_dir,</w:t>
+      </w:r>
+      <w:r>
+        <w:rPr>
+          <w:rStyle w:val="StringTok"/>
+        </w:rPr>
+        <w:t xml:space="preserve">"YFT.OBJ.Catch.19751999.csv"</w:t>
+      </w:r>
+      <w:r>
+        <w:rPr>
+          <w:rStyle w:val="NormalTok"/>
+        </w:rPr>
+        <w:t xml:space="preserve">),</w:t>
+      </w:r>
+      <w:r>
+        <w:rPr>
+          <w:rStyle w:val="AttributeTok"/>
+        </w:rPr>
+        <w:t xml:space="preserve">row.names =</w:t>
+      </w:r>
+      <w:r>
+        <w:rPr>
+          <w:rStyle w:val="NormalTok"/>
+        </w:rPr>
+        <w:t xml:space="preserve"> </w:t>
+      </w:r>
+      <w:r>
+        <w:rPr>
+          <w:rStyle w:val="ConstantTok"/>
+        </w:rPr>
+        <w:t xml:space="preserve">FALSE</w:t>
+      </w:r>
+      <w:r>
+        <w:rPr>
+          <w:rStyle w:val="NormalTok"/>
+        </w:rPr>
+        <w:t xml:space="preserve">)</w:t>
+      </w:r>
+      <w:r>
+        <w:br/>
+      </w:r>
+      <w:r>
+        <w:rPr>
+          <w:rStyle w:val="FunctionTok"/>
+        </w:rPr>
+        <w:t xml:space="preserve">write.csv</w:t>
+      </w:r>
+      <w:r>
+        <w:rPr>
+          <w:rStyle w:val="NormalTok"/>
+        </w:rPr>
+        <w:t xml:space="preserve">(YFT.OBJ.Comp</w:t>
+      </w:r>
+      <w:r>
+        <w:rPr>
+          <w:rStyle w:val="FloatTok"/>
+        </w:rPr>
+        <w:t xml:space="preserve">.19751999</w:t>
+      </w:r>
+      <w:r>
+        <w:rPr>
+          <w:rStyle w:val="NormalTok"/>
+        </w:rPr>
+        <w:t xml:space="preserve">,</w:t>
+      </w:r>
+      <w:r>
+        <w:rPr>
+          <w:rStyle w:val="AttributeTok"/>
+        </w:rPr>
+        <w:t xml:space="preserve">file=</w:t>
+      </w:r>
+      <w:r>
+        <w:rPr>
+          <w:rStyle w:val="FunctionTok"/>
+        </w:rPr>
+        <w:t xml:space="preserve">paste0</w:t>
+      </w:r>
+      <w:r>
+        <w:rPr>
+          <w:rStyle w:val="NormalTok"/>
+        </w:rPr>
+        <w:t xml:space="preserve">(save_dir,</w:t>
+      </w:r>
+      <w:r>
+        <w:rPr>
+          <w:rStyle w:val="StringTok"/>
+        </w:rPr>
+        <w:t xml:space="preserve">"YFT.OBJ.Comp.19751999.csv"</w:t>
+      </w:r>
+      <w:r>
+        <w:rPr>
+          <w:rStyle w:val="NormalTok"/>
+        </w:rPr>
+        <w:t xml:space="preserve">),</w:t>
+      </w:r>
+      <w:r>
+        <w:rPr>
+          <w:rStyle w:val="AttributeTok"/>
+        </w:rPr>
+        <w:t xml:space="preserve">row.names =</w:t>
+      </w:r>
+      <w:r>
+        <w:rPr>
+          <w:rStyle w:val="NormalTok"/>
+        </w:rPr>
+        <w:t xml:space="preserve"> </w:t>
+      </w:r>
+      <w:r>
+        <w:rPr>
+          <w:rStyle w:val="ConstantTok"/>
+        </w:rPr>
+        <w:t xml:space="preserve">FALSE</w:t>
+      </w:r>
+      <w:r>
+        <w:rPr>
+          <w:rStyle w:val="NormalTok"/>
+        </w:rPr>
+        <w:t xml:space="preserve">)</w:t>
+      </w:r>
+      <w:r>
+        <w:br/>
+      </w:r>
+      <w:r>
+        <w:rPr>
+          <w:rStyle w:val="FunctionTok"/>
+        </w:rPr>
+        <w:t xml:space="preserve">write.csv</w:t>
+      </w:r>
+      <w:r>
+        <w:rPr>
+          <w:rStyle w:val="NormalTok"/>
+        </w:rPr>
+        <w:t xml:space="preserve">(YFT.NOA.Catch</w:t>
+      </w:r>
+      <w:r>
+        <w:rPr>
+          <w:rStyle w:val="FloatTok"/>
+        </w:rPr>
+        <w:t xml:space="preserve">.19751999</w:t>
+      </w:r>
+      <w:r>
+        <w:rPr>
+          <w:rStyle w:val="NormalTok"/>
+        </w:rPr>
+        <w:t xml:space="preserve">,</w:t>
+      </w:r>
+      <w:r>
+        <w:rPr>
+          <w:rStyle w:val="AttributeTok"/>
+        </w:rPr>
+        <w:t xml:space="preserve">file=</w:t>
+      </w:r>
+      <w:r>
+        <w:rPr>
+          <w:rStyle w:val="FunctionTok"/>
+        </w:rPr>
+        <w:t xml:space="preserve">paste0</w:t>
+      </w:r>
+      <w:r>
+        <w:rPr>
+          <w:rStyle w:val="NormalTok"/>
+        </w:rPr>
+        <w:t xml:space="preserve">(save_dir,</w:t>
+      </w:r>
+      <w:r>
+        <w:rPr>
+          <w:rStyle w:val="StringTok"/>
+        </w:rPr>
+        <w:t xml:space="preserve">"YFT.NOA.Catch.19751999.csv"</w:t>
+      </w:r>
+      <w:r>
+        <w:rPr>
+          <w:rStyle w:val="NormalTok"/>
+        </w:rPr>
+        <w:t xml:space="preserve">),</w:t>
+      </w:r>
+      <w:r>
+        <w:rPr>
+          <w:rStyle w:val="AttributeTok"/>
+        </w:rPr>
+        <w:t xml:space="preserve">row.names =</w:t>
+      </w:r>
+      <w:r>
+        <w:rPr>
+          <w:rStyle w:val="NormalTok"/>
+        </w:rPr>
+        <w:t xml:space="preserve"> </w:t>
+      </w:r>
+      <w:r>
+        <w:rPr>
+          <w:rStyle w:val="ConstantTok"/>
+        </w:rPr>
+        <w:t xml:space="preserve">FALSE</w:t>
+      </w:r>
+      <w:r>
+        <w:rPr>
+          <w:rStyle w:val="NormalTok"/>
+        </w:rPr>
+        <w:t xml:space="preserve">)</w:t>
+      </w:r>
+      <w:r>
+        <w:br/>
+      </w:r>
+      <w:r>
+        <w:rPr>
+          <w:rStyle w:val="FunctionTok"/>
+        </w:rPr>
+        <w:t xml:space="preserve">write.csv</w:t>
+      </w:r>
+      <w:r>
+        <w:rPr>
+          <w:rStyle w:val="NormalTok"/>
+        </w:rPr>
+        <w:t xml:space="preserve">(YFT.NOA.Comp</w:t>
+      </w:r>
+      <w:r>
+        <w:rPr>
+          <w:rStyle w:val="FloatTok"/>
+        </w:rPr>
+        <w:t xml:space="preserve">.19751999</w:t>
+      </w:r>
+      <w:r>
+        <w:rPr>
+          <w:rStyle w:val="NormalTok"/>
+        </w:rPr>
+        <w:t xml:space="preserve">,</w:t>
+      </w:r>
+      <w:r>
+        <w:rPr>
+          <w:rStyle w:val="AttributeTok"/>
+        </w:rPr>
+        <w:t xml:space="preserve">file=</w:t>
+      </w:r>
+      <w:r>
+        <w:rPr>
+          <w:rStyle w:val="FunctionTok"/>
+        </w:rPr>
+        <w:t xml:space="preserve">paste0</w:t>
+      </w:r>
+      <w:r>
+        <w:rPr>
+          <w:rStyle w:val="NormalTok"/>
+        </w:rPr>
+        <w:t xml:space="preserve">(save_dir,</w:t>
+      </w:r>
+      <w:r>
+        <w:rPr>
+          <w:rStyle w:val="StringTok"/>
+        </w:rPr>
+        <w:t xml:space="preserve">"YFT.NOA.Comp.19751999.csv"</w:t>
+      </w:r>
+      <w:r>
+        <w:rPr>
+          <w:rStyle w:val="NormalTok"/>
+        </w:rPr>
+        <w:t xml:space="preserve">),</w:t>
+      </w:r>
+      <w:r>
+        <w:rPr>
+          <w:rStyle w:val="AttributeTok"/>
+        </w:rPr>
+        <w:t xml:space="preserve">row.names =</w:t>
+      </w:r>
+      <w:r>
+        <w:rPr>
+          <w:rStyle w:val="NormalTok"/>
+        </w:rPr>
+        <w:t xml:space="preserve"> </w:t>
+      </w:r>
+      <w:r>
+        <w:rPr>
+          <w:rStyle w:val="ConstantTok"/>
+        </w:rPr>
+        <w:t xml:space="preserve">FALSE</w:t>
+      </w:r>
+      <w:r>
+        <w:rPr>
+          <w:rStyle w:val="NormalTok"/>
+        </w:rPr>
+        <w:t xml:space="preserve">)</w:t>
+      </w:r>
+      <w:r>
+        <w:br/>
+      </w:r>
       <w:r>
         <w:rPr>
           <w:rStyle w:val="FunctionTok"/>
@@ -1927,6 +4665,12 @@
     <w:abstractNumId w:val="991"/>
   </w:num>
   <w:num w:numId="1003">
+    <w:abstractNumId w:val="991"/>
+  </w:num>
+  <w:num w:numId="1004">
+    <w:abstractNumId w:val="991"/>
+  </w:num>
+  <w:num w:numId="1005">
     <w:abstractNumId w:val="991"/>
   </w:num>
 </w:numbering>

</xml_diff>